<commit_message>
Setup LAb e soluzione
</commit_message>
<xml_diff>
--- a/Docs/SJMS/Demo/SJMS-100-ClientJSE.docx
+++ b/Docs/SJMS/Demo/SJMS-100-ClientJSE.docx
@@ -1063,195 +1063,237 @@
           <w:b/>
         </w:rPr>
       </w:pPr>
+      <w:r>
+        <w:rPr>
+          <w:b/>
+        </w:rPr>
+        <w:lastRenderedPageBreak/>
+        <w:t>SPIEGAZIONI (EV SLIDES):</w:t>
+      </w:r>
+    </w:p>
+    <w:p>
+      <w:pPr>
+        <w:rPr>
+          <w:b/>
+        </w:rPr>
+      </w:pPr>
+    </w:p>
+    <w:p>
+      <w:pPr>
+        <w:rPr>
+          <w:lang w:val="et-EE"/>
+        </w:rPr>
+      </w:pPr>
+      <w:r>
+        <w:rPr>
+          <w:b/>
+          <w:lang w:val="et-EE"/>
+        </w:rPr>
+        <w:t>Forme di Ack: (da verificare in debug, quando viene rimosso dalla queue in DB):</w:t>
+      </w:r>
+      <w:r>
+        <w:rPr>
+          <w:b/>
+          <w:lang w:val="et-EE"/>
+        </w:rPr>
+        <w:br/>
+      </w:r>
+      <w:r>
+        <w:rPr>
+          <w:b/>
+          <w:lang w:val="et-EE"/>
+        </w:rPr>
+        <w:br/>
+        <w:t>Ack consumer:</w:t>
+      </w:r>
+      <w:r>
+        <w:rPr>
+          <w:b/>
+          <w:lang w:val="et-EE"/>
+        </w:rPr>
+        <w:br/>
+      </w:r>
+      <w:r>
+        <w:rPr>
+          <w:lang w:val="et-EE"/>
+        </w:rPr>
+        <w:t>L’ack e’ un messaggio inviato da</w:t>
+      </w:r>
+      <w:r>
+        <w:rPr>
+          <w:lang w:val="et-EE"/>
+        </w:rPr>
+        <w:t>l consumer al MOM.</w:t>
+      </w:r>
+      <w:r>
+        <w:rPr>
+          <w:lang w:val="et-EE"/>
+        </w:rPr>
+        <w:br/>
+        <w:t>Solo alla ricezione del ack il MOM e’ autorizzato a cancellare dal DB il corrispondente messaggio.</w:t>
+      </w:r>
+      <w:r>
+        <w:rPr>
+          <w:lang w:val="et-EE"/>
+        </w:rPr>
+        <w:br/>
+        <w:t xml:space="preserve">Se il messaggio non risulta ricevuto (unacked) il MOM effettuera’ altri tentativi. </w:t>
+      </w:r>
+      <w:r>
+        <w:rPr>
+          <w:lang w:val="et-EE"/>
+        </w:rPr>
+        <w:br/>
+        <w:t>(visibili nel JMSHeader redelivered=true)</w:t>
+      </w:r>
+    </w:p>
+    <w:p>
+      <w:pPr>
+        <w:rPr>
+          <w:b/>
+          <w:lang w:val="et-EE"/>
+        </w:rPr>
+      </w:pPr>
+    </w:p>
+    <w:p>
+      <w:pPr>
+        <w:ind w:left="720"/>
+        <w:rPr>
+          <w:lang w:val="et-EE"/>
+        </w:rPr>
+      </w:pPr>
+      <w:r>
+        <w:rPr>
+          <w:b/>
+          <w:lang w:val="et-EE"/>
+        </w:rPr>
+        <w:t>AUTO_ACK</w:t>
+      </w:r>
+      <w:r>
+        <w:rPr>
+          <w:b/>
+          <w:lang w:val="et-EE"/>
+        </w:rPr>
+        <w:br/>
+      </w:r>
+      <w:r>
+        <w:rPr>
+          <w:b/>
+          <w:lang w:val="et-EE"/>
+        </w:rPr>
+        <w:br/>
+      </w:r>
+      <w:r>
+        <w:rPr>
+          <w:lang w:val="et-EE"/>
+        </w:rPr>
+        <w:t>Il messaggio si considera ricevuto (e quindi cancellabile dal MOM)</w:t>
+      </w:r>
+      <w:r>
+        <w:rPr>
+          <w:lang w:val="et-EE"/>
+        </w:rPr>
+        <w:t xml:space="preserve"> alla conclusione di</w:t>
+      </w:r>
+      <w:r>
+        <w:rPr>
+          <w:lang w:val="et-EE"/>
+        </w:rPr>
+        <w:br/>
+        <w:t xml:space="preserve">1) </w:t>
+      </w:r>
+      <w:r>
+        <w:rPr>
+          <w:lang w:val="et-EE"/>
+        </w:rPr>
+        <w:t>return</w:t>
+      </w:r>
+      <w:r>
+        <w:rPr>
+          <w:lang w:val="et-EE"/>
+        </w:rPr>
+        <w:t xml:space="preserve"> onMessage</w:t>
+      </w:r>
+      <w:r>
+        <w:rPr>
+          <w:lang w:val="et-EE"/>
+        </w:rPr>
+        <w:t>()</w:t>
+      </w:r>
+      <w:r>
+        <w:rPr>
+          <w:lang w:val="et-EE"/>
+        </w:rPr>
+        <w:t xml:space="preserve"> del Listener</w:t>
+      </w:r>
+      <w:r>
+        <w:rPr>
+          <w:lang w:val="et-EE"/>
+        </w:rPr>
+        <w:br/>
+        <w:t>2) receive</w:t>
+      </w:r>
+      <w:r>
+        <w:rPr>
+          <w:lang w:val="et-EE"/>
+        </w:rPr>
+        <w:t>()</w:t>
+      </w:r>
+      <w:r>
+        <w:rPr>
+          <w:lang w:val="et-EE"/>
+        </w:rPr>
+        <w:t xml:space="preserve"> del Poller </w:t>
+      </w:r>
+      <w:r>
+        <w:rPr>
+          <w:lang w:val="et-EE"/>
+        </w:rPr>
+        <w:br/>
+      </w:r>
+      <w:r>
+        <w:rPr>
+          <w:lang w:val="et-EE"/>
+        </w:rPr>
+        <w:br/>
+        <w:t>Non Ack se:</w:t>
+      </w:r>
+      <w:r>
+        <w:rPr>
+          <w:lang w:val="et-EE"/>
+        </w:rPr>
+        <w:br/>
+        <w:t>1) onMessage va in eccezione</w:t>
+      </w:r>
+      <w:r>
+        <w:rPr>
+          <w:lang w:val="et-EE"/>
+        </w:rPr>
+        <w:br/>
+        <w:t>2) errore delivery del MOM sul metodo receiv</w:t>
+      </w:r>
       <w:bookmarkStart w:id="0" w:name="_GoBack"/>
       <w:bookmarkEnd w:id="0"/>
       <w:r>
         <w:rPr>
-          <w:b/>
-        </w:rPr>
-        <w:lastRenderedPageBreak/>
-        <w:t>SPIEGAZIONI (EV SLIDES):</w:t>
-      </w:r>
-    </w:p>
-    <w:p>
-      <w:pPr>
-        <w:rPr>
-          <w:b/>
-        </w:rPr>
-      </w:pPr>
-    </w:p>
-    <w:p>
-      <w:pPr>
-        <w:rPr>
-          <w:lang w:val="et-EE"/>
-        </w:rPr>
-      </w:pPr>
-      <w:r>
-        <w:rPr>
-          <w:b/>
-          <w:lang w:val="et-EE"/>
-        </w:rPr>
-        <w:t>Forme di Ack: (da verificare in debug, quando viene rimosso dalla queue in DB):</w:t>
-      </w:r>
-      <w:r>
-        <w:rPr>
-          <w:b/>
-          <w:lang w:val="et-EE"/>
-        </w:rPr>
-        <w:br/>
-      </w:r>
-      <w:r>
-        <w:rPr>
-          <w:b/>
-          <w:lang w:val="et-EE"/>
-        </w:rPr>
-        <w:br/>
-        <w:t>Ack consumer:</w:t>
-      </w:r>
-      <w:r>
-        <w:rPr>
-          <w:b/>
-          <w:lang w:val="et-EE"/>
-        </w:rPr>
-        <w:br/>
-      </w:r>
-      <w:r>
-        <w:rPr>
-          <w:lang w:val="et-EE"/>
-        </w:rPr>
-        <w:t>L’ack e’ un messaggio inviato da</w:t>
-      </w:r>
-      <w:r>
-        <w:rPr>
-          <w:lang w:val="et-EE"/>
-        </w:rPr>
-        <w:t>l consumer al MOM.</w:t>
-      </w:r>
-      <w:r>
-        <w:rPr>
-          <w:lang w:val="et-EE"/>
-        </w:rPr>
-        <w:br/>
-        <w:t>Solo alla ricezione del ack il MOM e’ autorizzato a cancellare dal DB il corrispondente messaggio.</w:t>
-      </w:r>
-      <w:r>
-        <w:rPr>
-          <w:lang w:val="et-EE"/>
-        </w:rPr>
-        <w:br/>
-        <w:t xml:space="preserve">Se il messaggio non risulta ricevuto (unacked) il MOM effettuera’ altri tentativi. </w:t>
-      </w:r>
-      <w:r>
-        <w:rPr>
-          <w:lang w:val="et-EE"/>
-        </w:rPr>
-        <w:br/>
-        <w:t>(visibili nel JMSHeader redelivered=true)</w:t>
-      </w:r>
-    </w:p>
-    <w:p>
-      <w:pPr>
-        <w:rPr>
-          <w:b/>
-          <w:lang w:val="et-EE"/>
-        </w:rPr>
-      </w:pPr>
+          <w:lang w:val="et-EE"/>
+        </w:rPr>
+        <w:t>e (non simulabile)</w:t>
+      </w:r>
     </w:p>
     <w:p>
       <w:pPr>
         <w:ind w:left="720"/>
         <w:rPr>
-          <w:lang w:val="et-EE"/>
-        </w:rPr>
-      </w:pPr>
-      <w:r>
-        <w:rPr>
-          <w:b/>
-          <w:lang w:val="et-EE"/>
-        </w:rPr>
-        <w:t>AUTO_ACK</w:t>
-      </w:r>
-      <w:r>
-        <w:rPr>
-          <w:b/>
-          <w:lang w:val="et-EE"/>
-        </w:rPr>
-        <w:br/>
-      </w:r>
-      <w:r>
-        <w:rPr>
-          <w:b/>
-          <w:lang w:val="et-EE"/>
-        </w:rPr>
-        <w:br/>
-      </w:r>
-      <w:r>
-        <w:rPr>
-          <w:lang w:val="et-EE"/>
-        </w:rPr>
-        <w:t>Il messaggio si considera ricevuto (e quindi cancellabile dal MOM)</w:t>
-      </w:r>
-      <w:r>
-        <w:rPr>
-          <w:lang w:val="et-EE"/>
-        </w:rPr>
-        <w:t xml:space="preserve"> alla conclusione di</w:t>
-      </w:r>
-      <w:r>
-        <w:rPr>
-          <w:lang w:val="et-EE"/>
-        </w:rPr>
-        <w:br/>
-        <w:t>1) uscita onMessage del Listener</w:t>
-      </w:r>
-      <w:r>
-        <w:rPr>
-          <w:lang w:val="et-EE"/>
-        </w:rPr>
-        <w:br/>
-        <w:t xml:space="preserve">2) receive del Poller </w:t>
-      </w:r>
-      <w:r>
-        <w:rPr>
-          <w:lang w:val="et-EE"/>
-        </w:rPr>
-        <w:br/>
-      </w:r>
-      <w:r>
-        <w:rPr>
-          <w:lang w:val="et-EE"/>
-        </w:rPr>
-        <w:br/>
-        <w:t>Non Ack se:</w:t>
-      </w:r>
-      <w:r>
-        <w:rPr>
-          <w:lang w:val="et-EE"/>
-        </w:rPr>
-        <w:br/>
-        <w:t>1) onMessage va in eccezione</w:t>
-      </w:r>
-      <w:r>
-        <w:rPr>
-          <w:lang w:val="et-EE"/>
-        </w:rPr>
-        <w:br/>
-        <w:t>2) errore delivery del MOM sul metodo receive (non simulabile)</w:t>
-      </w:r>
+          <w:b/>
+          <w:lang w:val="et-EE"/>
+        </w:rPr>
+      </w:pPr>
     </w:p>
     <w:p>
       <w:pPr>
         <w:ind w:left="720"/>
         <w:rPr>
-          <w:b/>
-          <w:lang w:val="et-EE"/>
-        </w:rPr>
-      </w:pPr>
-    </w:p>
-    <w:p>
-      <w:pPr>
-        <w:ind w:left="720"/>
-        <w:rPr>
           <w:lang w:val="et-EE"/>
         </w:rPr>
       </w:pPr>
@@ -1294,6 +1336,19 @@
         </w:rPr>
         <w:br/>
         <w:t>Questa opzione di ack si basa sul fatto che verranno fatti N tentativi di consegnare lo stesso messaggio, e ci si aspetta che il consumer scarti quelli che ha gia ricevuto.</w:t>
+      </w:r>
+      <w:r>
+        <w:rPr>
+          <w:lang w:val="et-EE"/>
+        </w:rPr>
+        <w:br/>
+      </w:r>
+      <w:r>
+        <w:rPr>
+          <w:u w:val="single"/>
+          <w:lang w:val="et-EE"/>
+        </w:rPr>
+        <w:t>(gestione doppioni da codice, in cambio di migliori performances)</w:t>
       </w:r>
       <w:r>
         <w:rPr>

</xml_diff>